<commit_message>
Arreglo de jugabilidad de dos, se añadio sorpresas
</commit_message>
<xml_diff>
--- a/miniciclos.docx
+++ b/miniciclos.docx
@@ -2,102 +2,498 @@
 <file path=word/document.xml><?xml version="1.0" encoding="utf-8"?>
 <w:document xmlns:wpc="http://schemas.microsoft.com/office/word/2010/wordprocessingCanvas" xmlns:cx="http://schemas.microsoft.com/office/drawing/2014/chartex" xmlns:cx1="http://schemas.microsoft.com/office/drawing/2015/9/8/chartex" xmlns:cx2="http://schemas.microsoft.com/office/drawing/2015/10/21/chartex" xmlns:cx3="http://schemas.microsoft.com/office/drawing/2016/5/9/chartex" xmlns:cx4="http://schemas.microsoft.com/office/drawing/2016/5/10/chartex" xmlns:cx5="http://schemas.microsoft.com/office/drawing/2016/5/11/chartex" xmlns:cx6="http://schemas.microsoft.com/office/drawing/2016/5/12/chartex" xmlns:cx7="http://schemas.microsoft.com/office/drawing/2016/5/13/chartex" xmlns:cx8="http://schemas.microsoft.com/office/drawing/2016/5/14/chartex" xmlns:mc="http://schemas.openxmlformats.org/markup-compatibility/2006" xmlns:aink="http://schemas.microsoft.com/office/drawing/2016/ink" xmlns:am3d="http://schemas.microsoft.com/office/drawing/2017/model3d" xmlns:o="urn:schemas-microsoft-com:office:office" xmlns:r="http://schemas.openxmlformats.org/officeDocument/2006/relationships" xmlns:m="http://schemas.openxmlformats.org/officeDocument/2006/math" xmlns:v="urn:schemas-microsoft-com:vml" xmlns:wp14="http://schemas.microsoft.com/office/word/2010/wordprocessingDrawing" xmlns:wp="http://schemas.openxmlformats.org/drawingml/2006/wordprocessingDrawing" xmlns:w10="urn:schemas-microsoft-com:office:word" xmlns:w="http://schemas.openxmlformats.org/wordprocessingml/2006/main" xmlns:w14="http://schemas.microsoft.com/office/word/2010/wordml" xmlns:w15="http://schemas.microsoft.com/office/word/2012/wordml" xmlns:w16cid="http://schemas.microsoft.com/office/word/2016/wordml/cid" xmlns:w16se="http://schemas.microsoft.com/office/word/2015/wordml/symex" xmlns:wpg="http://schemas.microsoft.com/office/word/2010/wordprocessingGroup" xmlns:wpi="http://schemas.microsoft.com/office/word/2010/wordprocessingInk" xmlns:wne="http://schemas.microsoft.com/office/word/2006/wordml" xmlns:wps="http://schemas.microsoft.com/office/word/2010/wordprocessingShape" mc:Ignorable="w14 w15 w16se w16cid wp14">
   <w:body>
-    <w:p>
+    <w:p/>
+    <w:p>
+      <w:pPr>
+        <w:jc w:val="both"/>
+      </w:pPr>
+      <w:r>
+        <w:t xml:space="preserve">1. ¿Cuáles fueron los </w:t>
+      </w:r>
+      <w:proofErr w:type="spellStart"/>
+      <w:r>
+        <w:t>mini-ciclos</w:t>
+      </w:r>
+      <w:proofErr w:type="spellEnd"/>
+      <w:r>
+        <w:t xml:space="preserve"> definidos? Justifíquenlos</w:t>
+      </w:r>
+    </w:p>
+    <w:p>
+      <w:pPr>
+        <w:pStyle w:val="Prrafodelista"/>
+        <w:numPr>
+          <w:ilvl w:val="0"/>
+          <w:numId w:val="1"/>
+        </w:numPr>
+      </w:pPr>
+      <w:proofErr w:type="spellStart"/>
+      <w:r>
+        <w:t>Mini-ciclo</w:t>
+      </w:r>
+      <w:proofErr w:type="spellEnd"/>
+      <w:r>
+        <w:t xml:space="preserve"> 1:</w:t>
+      </w:r>
+    </w:p>
+    <w:p>
+      <w:pPr>
+        <w:pStyle w:val="Prrafodelista"/>
+      </w:pPr>
+      <w:r>
+        <w:t>Se crearon los diagramas de clases de una visión principal de juego.</w:t>
+      </w:r>
+    </w:p>
+    <w:p>
+      <w:pPr>
+        <w:pStyle w:val="Prrafodelista"/>
+      </w:pPr>
+      <w:r>
+        <w:t>Se realizo el boceto inicial de la interfaz.</w:t>
+      </w:r>
+    </w:p>
+    <w:p>
+      <w:pPr>
+        <w:pStyle w:val="Prrafodelista"/>
+      </w:pPr>
+      <w:r>
+        <w:t xml:space="preserve">Crear jugador </w:t>
+      </w:r>
+    </w:p>
+    <w:p>
+      <w:pPr>
+        <w:pStyle w:val="Prrafodelista"/>
+      </w:pPr>
+      <w:r>
+        <w:t>Crear plataforma</w:t>
+      </w:r>
+    </w:p>
+    <w:p>
+      <w:pPr>
+        <w:pStyle w:val="Prrafodelista"/>
+        <w:numPr>
+          <w:ilvl w:val="0"/>
+          <w:numId w:val="1"/>
+        </w:numPr>
+      </w:pPr>
+      <w:proofErr w:type="spellStart"/>
+      <w:r>
+        <w:t>Mini-ciclo</w:t>
+      </w:r>
+      <w:proofErr w:type="spellEnd"/>
+      <w:r>
+        <w:t xml:space="preserve"> 2:</w:t>
+      </w:r>
+    </w:p>
+    <w:p>
+      <w:pPr>
+        <w:pStyle w:val="Prrafodelista"/>
+      </w:pPr>
+      <w:r>
+        <w:t>Se crearon las pantallas iniciales en presentación (</w:t>
+      </w:r>
+      <w:proofErr w:type="spellStart"/>
+      <w:proofErr w:type="gramStart"/>
+      <w:r>
+        <w:t>JFrame,JDialogs</w:t>
+      </w:r>
+      <w:proofErr w:type="spellEnd"/>
+      <w:proofErr w:type="gramEnd"/>
+      <w:r>
+        <w:t>) sin funcionalidades, y no estaban relacionadas con la aplicación.</w:t>
+      </w:r>
+    </w:p>
+    <w:p>
+      <w:pPr>
+        <w:pStyle w:val="Prrafodelista"/>
+        <w:numPr>
+          <w:ilvl w:val="0"/>
+          <w:numId w:val="1"/>
+        </w:numPr>
+      </w:pPr>
+      <w:proofErr w:type="spellStart"/>
+      <w:r>
+        <w:t>Mini-ciclo</w:t>
+      </w:r>
+      <w:proofErr w:type="spellEnd"/>
+      <w:r>
+        <w:t xml:space="preserve"> 3:</w:t>
+      </w:r>
+    </w:p>
+    <w:p>
+      <w:pPr>
+        <w:pStyle w:val="Prrafodelista"/>
+      </w:pPr>
+      <w:r>
+        <w:t>Se añadió un jugador (Mario) que solo tenía los movimientos iniciales (avanzar y retroceder).</w:t>
+      </w:r>
+    </w:p>
+    <w:p>
+      <w:pPr>
+        <w:pStyle w:val="Prrafodelista"/>
+        <w:numPr>
+          <w:ilvl w:val="0"/>
+          <w:numId w:val="1"/>
+        </w:numPr>
+      </w:pPr>
+      <w:proofErr w:type="spellStart"/>
+      <w:r>
+        <w:t>Mini-ciclo</w:t>
+      </w:r>
+      <w:proofErr w:type="spellEnd"/>
+      <w:r>
+        <w:t xml:space="preserve"> 4:</w:t>
+      </w:r>
+    </w:p>
+    <w:p>
+      <w:pPr>
+        <w:pStyle w:val="Prrafodelista"/>
+      </w:pPr>
+      <w:r>
+        <w:t>Se añadió un tablero solo con las plataformas. Y el movimiento de saltar de jugador.</w:t>
+      </w:r>
+    </w:p>
+    <w:p>
+      <w:pPr>
+        <w:pStyle w:val="Prrafodelista"/>
+        <w:numPr>
+          <w:ilvl w:val="0"/>
+          <w:numId w:val="1"/>
+        </w:numPr>
+      </w:pPr>
+      <w:proofErr w:type="spellStart"/>
+      <w:r>
+        <w:t>Mini-ciclo</w:t>
+      </w:r>
+      <w:proofErr w:type="spellEnd"/>
+      <w:r>
+        <w:t xml:space="preserve"> 5:</w:t>
+      </w:r>
+    </w:p>
+    <w:p>
+      <w:pPr>
+        <w:pStyle w:val="Prrafodelista"/>
+      </w:pPr>
+      <w:r>
+        <w:t>Se añadieron las escaleras y la funcionalidad de las plataformas y as escaleras. El jugador las reconoce</w:t>
+      </w:r>
+    </w:p>
+    <w:p>
+      <w:pPr>
+        <w:pStyle w:val="Prrafodelista"/>
+        <w:numPr>
+          <w:ilvl w:val="0"/>
+          <w:numId w:val="1"/>
+        </w:numPr>
+      </w:pPr>
+      <w:proofErr w:type="spellStart"/>
+      <w:r>
+        <w:t>Mini-ciclo</w:t>
+      </w:r>
+      <w:proofErr w:type="spellEnd"/>
+      <w:r>
+        <w:t xml:space="preserve"> 6:</w:t>
+      </w:r>
+    </w:p>
+    <w:p>
+      <w:pPr>
+        <w:pStyle w:val="Prrafodelista"/>
+      </w:pPr>
+      <w:r>
+        <w:t>Se creo un barril que bajaba por las plataformas y hacia la colisión con el jugador.</w:t>
+      </w:r>
+    </w:p>
+    <w:p>
+      <w:pPr>
+        <w:pStyle w:val="Prrafodelista"/>
+        <w:numPr>
+          <w:ilvl w:val="0"/>
+          <w:numId w:val="1"/>
+        </w:numPr>
+      </w:pPr>
+      <w:proofErr w:type="spellStart"/>
+      <w:r>
+        <w:t>Mini-ciclo</w:t>
+      </w:r>
+      <w:proofErr w:type="spellEnd"/>
+      <w:r>
+        <w:t xml:space="preserve"> 7:</w:t>
+      </w:r>
+    </w:p>
+    <w:p>
+      <w:pPr>
+        <w:pStyle w:val="Prrafodelista"/>
+      </w:pPr>
+      <w:r>
+        <w:t>Se realizaron pruebas unitarias para la comprobación de las funcionalidades.</w:t>
+      </w:r>
+    </w:p>
+    <w:p>
+      <w:pPr>
+        <w:pStyle w:val="Prrafodelista"/>
+        <w:numPr>
+          <w:ilvl w:val="0"/>
+          <w:numId w:val="1"/>
+        </w:numPr>
+      </w:pPr>
+      <w:proofErr w:type="spellStart"/>
+      <w:r>
+        <w:t>Mini-ciclo</w:t>
+      </w:r>
+      <w:proofErr w:type="spellEnd"/>
+      <w:r>
+        <w:t xml:space="preserve"> 7:</w:t>
+      </w:r>
+    </w:p>
+    <w:p>
+      <w:pPr>
+        <w:pStyle w:val="Prrafodelista"/>
+      </w:pPr>
+      <w:r>
+        <w:t xml:space="preserve">Se crearon </w:t>
+      </w:r>
+      <w:r>
+        <w:t>sorpresas</w:t>
+      </w:r>
+      <w:r>
+        <w:t>, y los respectivos puntajes y vidas que cambiaban a medida que se desarrolla</w:t>
+      </w:r>
+      <w:r>
+        <w:t>ba</w:t>
+      </w:r>
+      <w:r>
+        <w:t xml:space="preserve"> el juego.</w:t>
+      </w:r>
+    </w:p>
+    <w:p>
+      <w:pPr>
+        <w:pStyle w:val="Prrafodelista"/>
+        <w:numPr>
+          <w:ilvl w:val="0"/>
+          <w:numId w:val="1"/>
+        </w:numPr>
+      </w:pPr>
+      <w:proofErr w:type="spellStart"/>
+      <w:r>
+        <w:t>Mini-ciclo</w:t>
+      </w:r>
+      <w:proofErr w:type="spellEnd"/>
+      <w:r>
+        <w:t xml:space="preserve"> 8:</w:t>
+      </w:r>
+    </w:p>
+    <w:p>
+      <w:pPr>
+        <w:pStyle w:val="Prrafodelista"/>
+      </w:pPr>
+      <w:r>
+        <w:t>Se añadió la selección del personaje, sorpresas y barriles que quería que aparecieran.</w:t>
+      </w:r>
+    </w:p>
+    <w:p>
+      <w:pPr>
+        <w:pStyle w:val="Prrafodelista"/>
+        <w:numPr>
+          <w:ilvl w:val="0"/>
+          <w:numId w:val="1"/>
+        </w:numPr>
+      </w:pPr>
+      <w:proofErr w:type="spellStart"/>
+      <w:r>
+        <w:t>Mini-ciclo</w:t>
+      </w:r>
+      <w:proofErr w:type="spellEnd"/>
+      <w:r>
+        <w:t xml:space="preserve"> 9:</w:t>
+      </w:r>
+    </w:p>
+    <w:p>
+      <w:pPr>
+        <w:pStyle w:val="Prrafodelista"/>
+      </w:pPr>
+      <w:r>
+        <w:t>Se añadió el modo de dos jugadores. Y se implemento el lanzamiento de muchos barriles al tiempo (cada 2.5 segundos se lanza uno).</w:t>
+      </w:r>
+    </w:p>
+    <w:p>
+      <w:pPr>
+        <w:jc w:val="both"/>
+      </w:pPr>
+      <w:r>
+        <w:t xml:space="preserve">2. ¿Cuál es el estado actual del laboratorio en términos de </w:t>
+      </w:r>
+      <w:proofErr w:type="spellStart"/>
+      <w:r>
+        <w:t>mini-ciclos</w:t>
+      </w:r>
+      <w:proofErr w:type="spellEnd"/>
+      <w:r>
+        <w:t>? ¿por qué?</w:t>
+      </w:r>
+    </w:p>
+    <w:p>
+      <w:pPr>
+        <w:pStyle w:val="Prrafodelista"/>
+        <w:numPr>
+          <w:ilvl w:val="0"/>
+          <w:numId w:val="2"/>
+        </w:numPr>
+        <w:jc w:val="both"/>
+      </w:pPr>
+      <w:r>
+        <w:t>Consideramos que el estado actual del juego es del 80% completado</w:t>
+      </w:r>
+    </w:p>
+    <w:p>
+      <w:pPr>
+        <w:jc w:val="both"/>
+      </w:pPr>
+      <w:r>
+        <w:t xml:space="preserve">3. ¿Cuál fue el tiempo total invertido por cada uno de ustedes? (Horas/Hombre) </w:t>
+      </w:r>
+    </w:p>
+    <w:p>
+      <w:pPr>
+        <w:pStyle w:val="Prrafodelista"/>
+        <w:numPr>
+          <w:ilvl w:val="0"/>
+          <w:numId w:val="2"/>
+        </w:numPr>
+        <w:jc w:val="both"/>
+      </w:pPr>
+      <w:r>
+        <w:t>Brayan Jimenez 30</w:t>
+      </w:r>
+      <w:r>
+        <w:t xml:space="preserve"> horas</w:t>
+      </w:r>
+    </w:p>
+    <w:p>
+      <w:pPr>
+        <w:pStyle w:val="Prrafodelista"/>
+        <w:numPr>
+          <w:ilvl w:val="0"/>
+          <w:numId w:val="2"/>
+        </w:numPr>
+      </w:pPr>
+      <w:r>
+        <w:t xml:space="preserve">Juan Ramos </w:t>
+      </w:r>
+      <w:r>
+        <w:t>30 horas</w:t>
+      </w:r>
+      <w:r>
+        <w:t xml:space="preserve"> </w:t>
+      </w:r>
+    </w:p>
+    <w:p>
+      <w:pPr>
+        <w:jc w:val="both"/>
+      </w:pPr>
+      <w:r>
+        <w:t xml:space="preserve">4. ¿Cuál consideran fue el mayor logro? ¿Por qué? </w:t>
+      </w:r>
+    </w:p>
+    <w:p>
+      <w:pPr>
+        <w:pStyle w:val="Prrafodelista"/>
+        <w:numPr>
+          <w:ilvl w:val="0"/>
+          <w:numId w:val="4"/>
+        </w:numPr>
+        <w:jc w:val="both"/>
+      </w:pPr>
+      <w:r>
+        <w:t>Fue el realizar la relación de la aplicación con la presentación para lograr una mejor eficiencia en las funcionalidades y claridad en el código.</w:t>
+      </w:r>
+    </w:p>
+    <w:p>
+      <w:pPr>
+        <w:jc w:val="both"/>
+      </w:pPr>
+      <w:r>
+        <w:t>5. ¿Cuál consideran que fue el mayor problema técnico? ¿Qué hicieron para resolverlo?</w:t>
+      </w:r>
+    </w:p>
+    <w:p>
+      <w:pPr>
+        <w:pStyle w:val="Prrafodelista"/>
+        <w:numPr>
+          <w:ilvl w:val="0"/>
+          <w:numId w:val="3"/>
+        </w:numPr>
+        <w:jc w:val="both"/>
+      </w:pPr>
+      <w:r>
+        <w:t>La generación de tableros alea</w:t>
+      </w:r>
+      <w:r>
+        <w:t>torios, se realizó un replanteamiento de la lógica.</w:t>
+      </w:r>
+    </w:p>
+    <w:p>
+      <w:pPr>
+        <w:jc w:val="both"/>
+      </w:pPr>
+    </w:p>
+    <w:p>
+      <w:pPr>
+        <w:jc w:val="both"/>
+      </w:pPr>
+      <w:r>
+        <w:lastRenderedPageBreak/>
+        <w:t xml:space="preserve">6. ¿Qué hicieron bien como equipo? </w:t>
+      </w:r>
+    </w:p>
+    <w:p>
+      <w:pPr>
+        <w:pStyle w:val="Prrafodelista"/>
+        <w:numPr>
+          <w:ilvl w:val="0"/>
+          <w:numId w:val="3"/>
+        </w:numPr>
+        <w:jc w:val="both"/>
+      </w:pPr>
+      <w:r>
+        <w:t>Se realizo un trabajo cambiando el pilotaje de la máquina y compartiendo los diferentes puntos de vista a problemas y así lograr llegar a una solución rápida.</w:t>
+      </w:r>
+    </w:p>
+    <w:p>
+      <w:pPr>
+        <w:jc w:val="both"/>
+      </w:pPr>
+      <w:r>
+        <w:t>7. Considerando las prácticas XP del laboratorio. ¿cuál fue la más útil? ¿por qué?</w:t>
+      </w:r>
+    </w:p>
+    <w:p>
+      <w:pPr>
+        <w:pStyle w:val="Prrafodelista"/>
+        <w:numPr>
+          <w:ilvl w:val="0"/>
+          <w:numId w:val="3"/>
+        </w:numPr>
+        <w:jc w:val="both"/>
+      </w:pPr>
+      <w:r>
+        <w:t>P</w:t>
+      </w:r>
+      <w:r>
+        <w:t>rogramación a pares</w:t>
+      </w:r>
+      <w:r>
+        <w:t>, esta nos enseño a t</w:t>
+      </w:r>
       <w:bookmarkStart w:id="0" w:name="_GoBack"/>
       <w:bookmarkEnd w:id="0"/>
-      <w:proofErr w:type="spellStart"/>
-      <w:r>
-        <w:t>Mini-ciclo</w:t>
-      </w:r>
-      <w:proofErr w:type="spellEnd"/>
-      <w:r>
-        <w:t xml:space="preserve"> 1:</w:t>
-      </w:r>
-    </w:p>
-    <w:p>
-      <w:r>
-        <w:t xml:space="preserve">Crear jugador </w:t>
-      </w:r>
-    </w:p>
-    <w:p>
-      <w:r>
-        <w:t>Crear plataforma</w:t>
-      </w:r>
-    </w:p>
-    <w:p>
-      <w:proofErr w:type="spellStart"/>
-      <w:r>
-        <w:t>M</w:t>
-      </w:r>
-      <w:r>
-        <w:t>i</w:t>
-      </w:r>
-      <w:r>
-        <w:t>ni</w:t>
-      </w:r>
-      <w:r>
-        <w:t>-</w:t>
-      </w:r>
-      <w:r>
-        <w:t>ciclo</w:t>
-      </w:r>
-      <w:proofErr w:type="spellEnd"/>
-      <w:r>
-        <w:t xml:space="preserve"> </w:t>
-      </w:r>
-      <w:r>
-        <w:t>2</w:t>
-      </w:r>
-      <w:r>
-        <w:t>:</w:t>
-      </w:r>
-    </w:p>
-    <w:p>
-      <w:r>
-        <w:t xml:space="preserve">Realizar movimiento del jugador </w:t>
-      </w:r>
-    </w:p>
-    <w:p>
-      <w:r>
-        <w:t>Crear barril</w:t>
-      </w:r>
-    </w:p>
-    <w:p>
-      <w:r>
-        <w:t xml:space="preserve">Crear escaleras </w:t>
-      </w:r>
-    </w:p>
-    <w:p>
-      <w:proofErr w:type="spellStart"/>
-      <w:r>
-        <w:t>Mini</w:t>
-      </w:r>
-      <w:r>
-        <w:t>-</w:t>
-      </w:r>
-      <w:r>
-        <w:t>ciclo</w:t>
-      </w:r>
-      <w:proofErr w:type="spellEnd"/>
-      <w:r>
-        <w:t xml:space="preserve"> </w:t>
-      </w:r>
-      <w:r>
-        <w:t>3</w:t>
-      </w:r>
-      <w:r>
-        <w:t>:</w:t>
-      </w:r>
-    </w:p>
-    <w:p>
-      <w:r>
-        <w:t xml:space="preserve">Realizar movimiento del barril y del jugador con las plataformas. </w:t>
-      </w:r>
-    </w:p>
-    <w:p>
-      <w:r>
-        <w:t xml:space="preserve">Realizar colisiones del jugador con los barriles y actualización de los puntos y las vidas. </w:t>
-      </w:r>
+      <w:r>
+        <w:t>rabajar en equipo y escuchar las ideas del compañero, y entender que así se llega a mejores resultados y de manera rápida.</w:t>
+      </w:r>
+    </w:p>
+    <w:p>
+      <w:pPr>
+        <w:jc w:val="both"/>
+      </w:pPr>
     </w:p>
     <w:sectPr>
       <w:pgSz w:w="11906" w:h="16838"/>
@@ -107,6 +503,475 @@
     </w:sectPr>
   </w:body>
 </w:document>
+</file>
+
+<file path=word/numbering.xml><?xml version="1.0" encoding="utf-8"?>
+<w:numbering xmlns:wpc="http://schemas.microsoft.com/office/word/2010/wordprocessingCanvas" xmlns:cx="http://schemas.microsoft.com/office/drawing/2014/chartex" xmlns:cx1="http://schemas.microsoft.com/office/drawing/2015/9/8/chartex" xmlns:cx2="http://schemas.microsoft.com/office/drawing/2015/10/21/chartex" xmlns:cx3="http://schemas.microsoft.com/office/drawing/2016/5/9/chartex" xmlns:cx4="http://schemas.microsoft.com/office/drawing/2016/5/10/chartex" xmlns:cx5="http://schemas.microsoft.com/office/drawing/2016/5/11/chartex" xmlns:cx6="http://schemas.microsoft.com/office/drawing/2016/5/12/chartex" xmlns:cx7="http://schemas.microsoft.com/office/drawing/2016/5/13/chartex" xmlns:cx8="http://schemas.microsoft.com/office/drawing/2016/5/14/chartex" xmlns:mc="http://schemas.openxmlformats.org/markup-compatibility/2006" xmlns:aink="http://schemas.microsoft.com/office/drawing/2016/ink" xmlns:am3d="http://schemas.microsoft.com/office/drawing/2017/model3d" xmlns:o="urn:schemas-microsoft-com:office:office" xmlns:r="http://schemas.openxmlformats.org/officeDocument/2006/relationships" xmlns:m="http://schemas.openxmlformats.org/officeDocument/2006/math" xmlns:v="urn:schemas-microsoft-com:vml" xmlns:wp14="http://schemas.microsoft.com/office/word/2010/wordprocessingDrawing" xmlns:wp="http://schemas.openxmlformats.org/drawingml/2006/wordprocessingDrawing" xmlns:w10="urn:schemas-microsoft-com:office:word" xmlns:w="http://schemas.openxmlformats.org/wordprocessingml/2006/main" xmlns:w14="http://schemas.microsoft.com/office/word/2010/wordml" xmlns:w15="http://schemas.microsoft.com/office/word/2012/wordml" xmlns:w16cid="http://schemas.microsoft.com/office/word/2016/wordml/cid" xmlns:w16se="http://schemas.microsoft.com/office/word/2015/wordml/symex" xmlns:wpg="http://schemas.microsoft.com/office/word/2010/wordprocessingGroup" xmlns:wpi="http://schemas.microsoft.com/office/word/2010/wordprocessingInk" xmlns:wne="http://schemas.microsoft.com/office/word/2006/wordml" xmlns:wps="http://schemas.microsoft.com/office/word/2010/wordprocessingShape" mc:Ignorable="w14 w15 w16se w16cid wp14">
+  <w:abstractNum w:abstractNumId="0" w15:restartNumberingAfterBreak="0">
+    <w:nsid w:val="21FB4D93"/>
+    <w:multiLevelType w:val="hybridMultilevel"/>
+    <w:tmpl w:val="DAC08D42"/>
+    <w:lvl w:ilvl="0" w:tplc="240A0001">
+      <w:start w:val="1"/>
+      <w:numFmt w:val="bullet"/>
+      <w:lvlText w:val=""/>
+      <w:lvlJc w:val="left"/>
+      <w:pPr>
+        <w:ind w:left="720" w:hanging="360"/>
+      </w:pPr>
+      <w:rPr>
+        <w:rFonts w:ascii="Symbol" w:hAnsi="Symbol" w:hint="default"/>
+      </w:rPr>
+    </w:lvl>
+    <w:lvl w:ilvl="1" w:tplc="240A0003" w:tentative="1">
+      <w:start w:val="1"/>
+      <w:numFmt w:val="bullet"/>
+      <w:lvlText w:val="o"/>
+      <w:lvlJc w:val="left"/>
+      <w:pPr>
+        <w:ind w:left="1440" w:hanging="360"/>
+      </w:pPr>
+      <w:rPr>
+        <w:rFonts w:ascii="Courier New" w:hAnsi="Courier New" w:cs="Courier New" w:hint="default"/>
+      </w:rPr>
+    </w:lvl>
+    <w:lvl w:ilvl="2" w:tplc="240A0005" w:tentative="1">
+      <w:start w:val="1"/>
+      <w:numFmt w:val="bullet"/>
+      <w:lvlText w:val=""/>
+      <w:lvlJc w:val="left"/>
+      <w:pPr>
+        <w:ind w:left="2160" w:hanging="360"/>
+      </w:pPr>
+      <w:rPr>
+        <w:rFonts w:ascii="Wingdings" w:hAnsi="Wingdings" w:hint="default"/>
+      </w:rPr>
+    </w:lvl>
+    <w:lvl w:ilvl="3" w:tplc="240A0001" w:tentative="1">
+      <w:start w:val="1"/>
+      <w:numFmt w:val="bullet"/>
+      <w:lvlText w:val=""/>
+      <w:lvlJc w:val="left"/>
+      <w:pPr>
+        <w:ind w:left="2880" w:hanging="360"/>
+      </w:pPr>
+      <w:rPr>
+        <w:rFonts w:ascii="Symbol" w:hAnsi="Symbol" w:hint="default"/>
+      </w:rPr>
+    </w:lvl>
+    <w:lvl w:ilvl="4" w:tplc="240A0003" w:tentative="1">
+      <w:start w:val="1"/>
+      <w:numFmt w:val="bullet"/>
+      <w:lvlText w:val="o"/>
+      <w:lvlJc w:val="left"/>
+      <w:pPr>
+        <w:ind w:left="3600" w:hanging="360"/>
+      </w:pPr>
+      <w:rPr>
+        <w:rFonts w:ascii="Courier New" w:hAnsi="Courier New" w:cs="Courier New" w:hint="default"/>
+      </w:rPr>
+    </w:lvl>
+    <w:lvl w:ilvl="5" w:tplc="240A0005" w:tentative="1">
+      <w:start w:val="1"/>
+      <w:numFmt w:val="bullet"/>
+      <w:lvlText w:val=""/>
+      <w:lvlJc w:val="left"/>
+      <w:pPr>
+        <w:ind w:left="4320" w:hanging="360"/>
+      </w:pPr>
+      <w:rPr>
+        <w:rFonts w:ascii="Wingdings" w:hAnsi="Wingdings" w:hint="default"/>
+      </w:rPr>
+    </w:lvl>
+    <w:lvl w:ilvl="6" w:tplc="240A0001" w:tentative="1">
+      <w:start w:val="1"/>
+      <w:numFmt w:val="bullet"/>
+      <w:lvlText w:val=""/>
+      <w:lvlJc w:val="left"/>
+      <w:pPr>
+        <w:ind w:left="5040" w:hanging="360"/>
+      </w:pPr>
+      <w:rPr>
+        <w:rFonts w:ascii="Symbol" w:hAnsi="Symbol" w:hint="default"/>
+      </w:rPr>
+    </w:lvl>
+    <w:lvl w:ilvl="7" w:tplc="240A0003" w:tentative="1">
+      <w:start w:val="1"/>
+      <w:numFmt w:val="bullet"/>
+      <w:lvlText w:val="o"/>
+      <w:lvlJc w:val="left"/>
+      <w:pPr>
+        <w:ind w:left="5760" w:hanging="360"/>
+      </w:pPr>
+      <w:rPr>
+        <w:rFonts w:ascii="Courier New" w:hAnsi="Courier New" w:cs="Courier New" w:hint="default"/>
+      </w:rPr>
+    </w:lvl>
+    <w:lvl w:ilvl="8" w:tplc="240A0005" w:tentative="1">
+      <w:start w:val="1"/>
+      <w:numFmt w:val="bullet"/>
+      <w:lvlText w:val=""/>
+      <w:lvlJc w:val="left"/>
+      <w:pPr>
+        <w:ind w:left="6480" w:hanging="360"/>
+      </w:pPr>
+      <w:rPr>
+        <w:rFonts w:ascii="Wingdings" w:hAnsi="Wingdings" w:hint="default"/>
+      </w:rPr>
+    </w:lvl>
+  </w:abstractNum>
+  <w:abstractNum w:abstractNumId="1" w15:restartNumberingAfterBreak="0">
+    <w:nsid w:val="51F435B0"/>
+    <w:multiLevelType w:val="hybridMultilevel"/>
+    <w:tmpl w:val="AD7C1EDE"/>
+    <w:lvl w:ilvl="0" w:tplc="240A0001">
+      <w:start w:val="1"/>
+      <w:numFmt w:val="bullet"/>
+      <w:lvlText w:val=""/>
+      <w:lvlJc w:val="left"/>
+      <w:pPr>
+        <w:ind w:left="720" w:hanging="360"/>
+      </w:pPr>
+      <w:rPr>
+        <w:rFonts w:ascii="Symbol" w:hAnsi="Symbol" w:hint="default"/>
+      </w:rPr>
+    </w:lvl>
+    <w:lvl w:ilvl="1" w:tplc="240A0003" w:tentative="1">
+      <w:start w:val="1"/>
+      <w:numFmt w:val="bullet"/>
+      <w:lvlText w:val="o"/>
+      <w:lvlJc w:val="left"/>
+      <w:pPr>
+        <w:ind w:left="1440" w:hanging="360"/>
+      </w:pPr>
+      <w:rPr>
+        <w:rFonts w:ascii="Courier New" w:hAnsi="Courier New" w:cs="Courier New" w:hint="default"/>
+      </w:rPr>
+    </w:lvl>
+    <w:lvl w:ilvl="2" w:tplc="240A0005" w:tentative="1">
+      <w:start w:val="1"/>
+      <w:numFmt w:val="bullet"/>
+      <w:lvlText w:val=""/>
+      <w:lvlJc w:val="left"/>
+      <w:pPr>
+        <w:ind w:left="2160" w:hanging="360"/>
+      </w:pPr>
+      <w:rPr>
+        <w:rFonts w:ascii="Wingdings" w:hAnsi="Wingdings" w:hint="default"/>
+      </w:rPr>
+    </w:lvl>
+    <w:lvl w:ilvl="3" w:tplc="240A0001" w:tentative="1">
+      <w:start w:val="1"/>
+      <w:numFmt w:val="bullet"/>
+      <w:lvlText w:val=""/>
+      <w:lvlJc w:val="left"/>
+      <w:pPr>
+        <w:ind w:left="2880" w:hanging="360"/>
+      </w:pPr>
+      <w:rPr>
+        <w:rFonts w:ascii="Symbol" w:hAnsi="Symbol" w:hint="default"/>
+      </w:rPr>
+    </w:lvl>
+    <w:lvl w:ilvl="4" w:tplc="240A0003" w:tentative="1">
+      <w:start w:val="1"/>
+      <w:numFmt w:val="bullet"/>
+      <w:lvlText w:val="o"/>
+      <w:lvlJc w:val="left"/>
+      <w:pPr>
+        <w:ind w:left="3600" w:hanging="360"/>
+      </w:pPr>
+      <w:rPr>
+        <w:rFonts w:ascii="Courier New" w:hAnsi="Courier New" w:cs="Courier New" w:hint="default"/>
+      </w:rPr>
+    </w:lvl>
+    <w:lvl w:ilvl="5" w:tplc="240A0005" w:tentative="1">
+      <w:start w:val="1"/>
+      <w:numFmt w:val="bullet"/>
+      <w:lvlText w:val=""/>
+      <w:lvlJc w:val="left"/>
+      <w:pPr>
+        <w:ind w:left="4320" w:hanging="360"/>
+      </w:pPr>
+      <w:rPr>
+        <w:rFonts w:ascii="Wingdings" w:hAnsi="Wingdings" w:hint="default"/>
+      </w:rPr>
+    </w:lvl>
+    <w:lvl w:ilvl="6" w:tplc="240A0001" w:tentative="1">
+      <w:start w:val="1"/>
+      <w:numFmt w:val="bullet"/>
+      <w:lvlText w:val=""/>
+      <w:lvlJc w:val="left"/>
+      <w:pPr>
+        <w:ind w:left="5040" w:hanging="360"/>
+      </w:pPr>
+      <w:rPr>
+        <w:rFonts w:ascii="Symbol" w:hAnsi="Symbol" w:hint="default"/>
+      </w:rPr>
+    </w:lvl>
+    <w:lvl w:ilvl="7" w:tplc="240A0003" w:tentative="1">
+      <w:start w:val="1"/>
+      <w:numFmt w:val="bullet"/>
+      <w:lvlText w:val="o"/>
+      <w:lvlJc w:val="left"/>
+      <w:pPr>
+        <w:ind w:left="5760" w:hanging="360"/>
+      </w:pPr>
+      <w:rPr>
+        <w:rFonts w:ascii="Courier New" w:hAnsi="Courier New" w:cs="Courier New" w:hint="default"/>
+      </w:rPr>
+    </w:lvl>
+    <w:lvl w:ilvl="8" w:tplc="240A0005" w:tentative="1">
+      <w:start w:val="1"/>
+      <w:numFmt w:val="bullet"/>
+      <w:lvlText w:val=""/>
+      <w:lvlJc w:val="left"/>
+      <w:pPr>
+        <w:ind w:left="6480" w:hanging="360"/>
+      </w:pPr>
+      <w:rPr>
+        <w:rFonts w:ascii="Wingdings" w:hAnsi="Wingdings" w:hint="default"/>
+      </w:rPr>
+    </w:lvl>
+  </w:abstractNum>
+  <w:abstractNum w:abstractNumId="2" w15:restartNumberingAfterBreak="0">
+    <w:nsid w:val="56C57F6A"/>
+    <w:multiLevelType w:val="hybridMultilevel"/>
+    <w:tmpl w:val="C2F0E952"/>
+    <w:lvl w:ilvl="0" w:tplc="240A0001">
+      <w:start w:val="1"/>
+      <w:numFmt w:val="bullet"/>
+      <w:lvlText w:val=""/>
+      <w:lvlJc w:val="left"/>
+      <w:pPr>
+        <w:ind w:left="720" w:hanging="360"/>
+      </w:pPr>
+      <w:rPr>
+        <w:rFonts w:ascii="Symbol" w:hAnsi="Symbol" w:hint="default"/>
+      </w:rPr>
+    </w:lvl>
+    <w:lvl w:ilvl="1" w:tplc="0C0A0003" w:tentative="1">
+      <w:start w:val="1"/>
+      <w:numFmt w:val="bullet"/>
+      <w:lvlText w:val="o"/>
+      <w:lvlJc w:val="left"/>
+      <w:pPr>
+        <w:ind w:left="1440" w:hanging="360"/>
+      </w:pPr>
+      <w:rPr>
+        <w:rFonts w:ascii="Courier New" w:hAnsi="Courier New" w:cs="Courier New" w:hint="default"/>
+      </w:rPr>
+    </w:lvl>
+    <w:lvl w:ilvl="2" w:tplc="0C0A0005" w:tentative="1">
+      <w:start w:val="1"/>
+      <w:numFmt w:val="bullet"/>
+      <w:lvlText w:val=""/>
+      <w:lvlJc w:val="left"/>
+      <w:pPr>
+        <w:ind w:left="2160" w:hanging="360"/>
+      </w:pPr>
+      <w:rPr>
+        <w:rFonts w:ascii="Wingdings" w:hAnsi="Wingdings" w:hint="default"/>
+      </w:rPr>
+    </w:lvl>
+    <w:lvl w:ilvl="3" w:tplc="0C0A0001" w:tentative="1">
+      <w:start w:val="1"/>
+      <w:numFmt w:val="bullet"/>
+      <w:lvlText w:val=""/>
+      <w:lvlJc w:val="left"/>
+      <w:pPr>
+        <w:ind w:left="2880" w:hanging="360"/>
+      </w:pPr>
+      <w:rPr>
+        <w:rFonts w:ascii="Symbol" w:hAnsi="Symbol" w:hint="default"/>
+      </w:rPr>
+    </w:lvl>
+    <w:lvl w:ilvl="4" w:tplc="0C0A0003" w:tentative="1">
+      <w:start w:val="1"/>
+      <w:numFmt w:val="bullet"/>
+      <w:lvlText w:val="o"/>
+      <w:lvlJc w:val="left"/>
+      <w:pPr>
+        <w:ind w:left="3600" w:hanging="360"/>
+      </w:pPr>
+      <w:rPr>
+        <w:rFonts w:ascii="Courier New" w:hAnsi="Courier New" w:cs="Courier New" w:hint="default"/>
+      </w:rPr>
+    </w:lvl>
+    <w:lvl w:ilvl="5" w:tplc="0C0A0005" w:tentative="1">
+      <w:start w:val="1"/>
+      <w:numFmt w:val="bullet"/>
+      <w:lvlText w:val=""/>
+      <w:lvlJc w:val="left"/>
+      <w:pPr>
+        <w:ind w:left="4320" w:hanging="360"/>
+      </w:pPr>
+      <w:rPr>
+        <w:rFonts w:ascii="Wingdings" w:hAnsi="Wingdings" w:hint="default"/>
+      </w:rPr>
+    </w:lvl>
+    <w:lvl w:ilvl="6" w:tplc="0C0A0001" w:tentative="1">
+      <w:start w:val="1"/>
+      <w:numFmt w:val="bullet"/>
+      <w:lvlText w:val=""/>
+      <w:lvlJc w:val="left"/>
+      <w:pPr>
+        <w:ind w:left="5040" w:hanging="360"/>
+      </w:pPr>
+      <w:rPr>
+        <w:rFonts w:ascii="Symbol" w:hAnsi="Symbol" w:hint="default"/>
+      </w:rPr>
+    </w:lvl>
+    <w:lvl w:ilvl="7" w:tplc="0C0A0003" w:tentative="1">
+      <w:start w:val="1"/>
+      <w:numFmt w:val="bullet"/>
+      <w:lvlText w:val="o"/>
+      <w:lvlJc w:val="left"/>
+      <w:pPr>
+        <w:ind w:left="5760" w:hanging="360"/>
+      </w:pPr>
+      <w:rPr>
+        <w:rFonts w:ascii="Courier New" w:hAnsi="Courier New" w:cs="Courier New" w:hint="default"/>
+      </w:rPr>
+    </w:lvl>
+    <w:lvl w:ilvl="8" w:tplc="0C0A0005" w:tentative="1">
+      <w:start w:val="1"/>
+      <w:numFmt w:val="bullet"/>
+      <w:lvlText w:val=""/>
+      <w:lvlJc w:val="left"/>
+      <w:pPr>
+        <w:ind w:left="6480" w:hanging="360"/>
+      </w:pPr>
+      <w:rPr>
+        <w:rFonts w:ascii="Wingdings" w:hAnsi="Wingdings" w:hint="default"/>
+      </w:rPr>
+    </w:lvl>
+  </w:abstractNum>
+  <w:abstractNum w:abstractNumId="3" w15:restartNumberingAfterBreak="0">
+    <w:nsid w:val="7FFD501E"/>
+    <w:multiLevelType w:val="hybridMultilevel"/>
+    <w:tmpl w:val="554EEDE0"/>
+    <w:lvl w:ilvl="0" w:tplc="0C0A0001">
+      <w:start w:val="1"/>
+      <w:numFmt w:val="bullet"/>
+      <w:lvlText w:val=""/>
+      <w:lvlJc w:val="left"/>
+      <w:pPr>
+        <w:ind w:left="720" w:hanging="360"/>
+      </w:pPr>
+      <w:rPr>
+        <w:rFonts w:ascii="Symbol" w:hAnsi="Symbol" w:hint="default"/>
+      </w:rPr>
+    </w:lvl>
+    <w:lvl w:ilvl="1" w:tplc="0C0A0003" w:tentative="1">
+      <w:start w:val="1"/>
+      <w:numFmt w:val="bullet"/>
+      <w:lvlText w:val="o"/>
+      <w:lvlJc w:val="left"/>
+      <w:pPr>
+        <w:ind w:left="1440" w:hanging="360"/>
+      </w:pPr>
+      <w:rPr>
+        <w:rFonts w:ascii="Courier New" w:hAnsi="Courier New" w:cs="Courier New" w:hint="default"/>
+      </w:rPr>
+    </w:lvl>
+    <w:lvl w:ilvl="2" w:tplc="0C0A0005" w:tentative="1">
+      <w:start w:val="1"/>
+      <w:numFmt w:val="bullet"/>
+      <w:lvlText w:val=""/>
+      <w:lvlJc w:val="left"/>
+      <w:pPr>
+        <w:ind w:left="2160" w:hanging="360"/>
+      </w:pPr>
+      <w:rPr>
+        <w:rFonts w:ascii="Wingdings" w:hAnsi="Wingdings" w:hint="default"/>
+      </w:rPr>
+    </w:lvl>
+    <w:lvl w:ilvl="3" w:tplc="0C0A0001" w:tentative="1">
+      <w:start w:val="1"/>
+      <w:numFmt w:val="bullet"/>
+      <w:lvlText w:val=""/>
+      <w:lvlJc w:val="left"/>
+      <w:pPr>
+        <w:ind w:left="2880" w:hanging="360"/>
+      </w:pPr>
+      <w:rPr>
+        <w:rFonts w:ascii="Symbol" w:hAnsi="Symbol" w:hint="default"/>
+      </w:rPr>
+    </w:lvl>
+    <w:lvl w:ilvl="4" w:tplc="0C0A0003" w:tentative="1">
+      <w:start w:val="1"/>
+      <w:numFmt w:val="bullet"/>
+      <w:lvlText w:val="o"/>
+      <w:lvlJc w:val="left"/>
+      <w:pPr>
+        <w:ind w:left="3600" w:hanging="360"/>
+      </w:pPr>
+      <w:rPr>
+        <w:rFonts w:ascii="Courier New" w:hAnsi="Courier New" w:cs="Courier New" w:hint="default"/>
+      </w:rPr>
+    </w:lvl>
+    <w:lvl w:ilvl="5" w:tplc="0C0A0005" w:tentative="1">
+      <w:start w:val="1"/>
+      <w:numFmt w:val="bullet"/>
+      <w:lvlText w:val=""/>
+      <w:lvlJc w:val="left"/>
+      <w:pPr>
+        <w:ind w:left="4320" w:hanging="360"/>
+      </w:pPr>
+      <w:rPr>
+        <w:rFonts w:ascii="Wingdings" w:hAnsi="Wingdings" w:hint="default"/>
+      </w:rPr>
+    </w:lvl>
+    <w:lvl w:ilvl="6" w:tplc="0C0A0001" w:tentative="1">
+      <w:start w:val="1"/>
+      <w:numFmt w:val="bullet"/>
+      <w:lvlText w:val=""/>
+      <w:lvlJc w:val="left"/>
+      <w:pPr>
+        <w:ind w:left="5040" w:hanging="360"/>
+      </w:pPr>
+      <w:rPr>
+        <w:rFonts w:ascii="Symbol" w:hAnsi="Symbol" w:hint="default"/>
+      </w:rPr>
+    </w:lvl>
+    <w:lvl w:ilvl="7" w:tplc="0C0A0003" w:tentative="1">
+      <w:start w:val="1"/>
+      <w:numFmt w:val="bullet"/>
+      <w:lvlText w:val="o"/>
+      <w:lvlJc w:val="left"/>
+      <w:pPr>
+        <w:ind w:left="5760" w:hanging="360"/>
+      </w:pPr>
+      <w:rPr>
+        <w:rFonts w:ascii="Courier New" w:hAnsi="Courier New" w:cs="Courier New" w:hint="default"/>
+      </w:rPr>
+    </w:lvl>
+    <w:lvl w:ilvl="8" w:tplc="0C0A0005" w:tentative="1">
+      <w:start w:val="1"/>
+      <w:numFmt w:val="bullet"/>
+      <w:lvlText w:val=""/>
+      <w:lvlJc w:val="left"/>
+      <w:pPr>
+        <w:ind w:left="6480" w:hanging="360"/>
+      </w:pPr>
+      <w:rPr>
+        <w:rFonts w:ascii="Wingdings" w:hAnsi="Wingdings" w:hint="default"/>
+      </w:rPr>
+    </w:lvl>
+  </w:abstractNum>
+  <w:num w:numId="1">
+    <w:abstractNumId w:val="3"/>
+  </w:num>
+  <w:num w:numId="2">
+    <w:abstractNumId w:val="1"/>
+  </w:num>
+  <w:num w:numId="3">
+    <w:abstractNumId w:val="0"/>
+  </w:num>
+  <w:num w:numId="4">
+    <w:abstractNumId w:val="2"/>
+  </w:num>
+</w:numbering>
 </file>
 
 <file path=word/styles.xml><?xml version="1.0" encoding="utf-8"?>
@@ -534,6 +1399,17 @@
     <w:semiHidden/>
     <w:unhideWhenUsed/>
   </w:style>
+  <w:style w:type="paragraph" w:styleId="Prrafodelista">
+    <w:name w:val="List Paragraph"/>
+    <w:basedOn w:val="Normal"/>
+    <w:uiPriority w:val="34"/>
+    <w:qFormat/>
+    <w:rsid w:val="00AE0EF5"/>
+    <w:pPr>
+      <w:ind w:left="720"/>
+      <w:contextualSpacing/>
+    </w:pPr>
+  </w:style>
 </w:styles>
 </file>
 

</xml_diff>